<commit_message>
[modified]:mockup Read Flight By Detail
</commit_message>
<xml_diff>
--- a/Báo Cáo/Mockup/Flight/ST-73.docx
+++ b/Báo Cáo/Mockup/Flight/ST-73.docx
@@ -65,7 +65,7 @@
           <w:szCs w:val="26"/>
         </w:rPr>
         <w:drawing>
-          <wp:inline distT="0" distB="0" distL="0" distR="0" wp14:anchorId="5BF292C2" wp14:editId="03F50501">
+          <wp:inline distT="0" distB="0" distL="0" distR="0" wp14:anchorId="45CE5B11" wp14:editId="188881C1">
             <wp:extent cx="5306165" cy="4229690"/>
             <wp:effectExtent l="0" t="0" r="8890" b="0"/>
             <wp:docPr id="1" name="Picture 1"/>
@@ -149,23 +149,7 @@
           <w:sz w:val="26"/>
           <w:szCs w:val="26"/>
         </w:rPr>
-        <w:t xml:space="preserve">thông tin </w:t>
-      </w:r>
-      <w:r>
-        <w:rPr>
-          <w:rFonts w:ascii="Times New Roman" w:hAnsi="Times New Roman" w:cs="Times New Roman"/>
-          <w:sz w:val="26"/>
-          <w:szCs w:val="26"/>
-        </w:rPr>
-        <w:t xml:space="preserve">chuyến bay </w:t>
-      </w:r>
-      <w:r>
-        <w:rPr>
-          <w:rFonts w:ascii="Times New Roman" w:hAnsi="Times New Roman" w:cs="Times New Roman"/>
-          <w:sz w:val="26"/>
-          <w:szCs w:val="26"/>
-        </w:rPr>
-        <w:t xml:space="preserve">mà </w:t>
+        <w:t xml:space="preserve">thông tin chuyến bay mà </w:t>
       </w:r>
       <w:r>
         <w:rPr>
@@ -406,15 +390,7 @@
           <w:sz w:val="26"/>
           <w:szCs w:val="26"/>
         </w:rPr>
-        <w:t xml:space="preserve">dữ liệu </w:t>
-      </w:r>
-      <w:r>
-        <w:rPr>
-          <w:rFonts w:ascii="Times New Roman" w:hAnsi="Times New Roman" w:cs="Times New Roman"/>
-          <w:sz w:val="26"/>
-          <w:szCs w:val="26"/>
-        </w:rPr>
-        <w:t xml:space="preserve">chuyến bay </w:t>
+        <w:t xml:space="preserve">dữ liệu chuyến bay </w:t>
       </w:r>
       <w:r>
         <w:rPr>
@@ -558,11 +534,12 @@
           <w:rFonts w:ascii="Times New Roman" w:hAnsi="Times New Roman" w:cs="Times New Roman"/>
           <w:b/>
           <w:bCs/>
+          <w:noProof/>
           <w:sz w:val="26"/>
           <w:szCs w:val="26"/>
         </w:rPr>
         <w:drawing>
-          <wp:inline distT="0" distB="0" distL="0" distR="0" wp14:anchorId="463FD9BC" wp14:editId="57BFFBBA">
+          <wp:inline distT="0" distB="0" distL="0" distR="0" wp14:anchorId="47E69624" wp14:editId="741AB26D">
             <wp:extent cx="5943600" cy="3669665"/>
             <wp:effectExtent l="0" t="0" r="0" b="6985"/>
             <wp:docPr id="2" name="Picture 2"/>
@@ -811,13 +788,12 @@
           <w:rFonts w:ascii="Times New Roman" w:hAnsi="Times New Roman" w:cs="Times New Roman"/>
           <w:b/>
           <w:bCs/>
-          <w:noProof/>
           <w:sz w:val="26"/>
           <w:szCs w:val="26"/>
         </w:rPr>
         <w:drawing>
-          <wp:inline distT="0" distB="0" distL="0" distR="0" wp14:anchorId="5861C9AF" wp14:editId="3A831A5D">
-            <wp:extent cx="5430008" cy="3867690"/>
+          <wp:inline distT="0" distB="0" distL="0" distR="0" wp14:anchorId="3F3BE726" wp14:editId="781F77D7">
+            <wp:extent cx="5220429" cy="4305901"/>
             <wp:effectExtent l="0" t="0" r="0" b="0"/>
             <wp:docPr id="4" name="Picture 4"/>
             <wp:cNvGraphicFramePr>
@@ -839,7 +815,7 @@
                   <pic:spPr>
                     <a:xfrm>
                       <a:off x="0" y="0"/>
-                      <a:ext cx="5430008" cy="3867690"/>
+                      <a:ext cx="5220429" cy="4305901"/>
                     </a:xfrm>
                     <a:prstGeom prst="rect">
                       <a:avLst/>
@@ -1052,21 +1028,44 @@
     </w:p>
     <w:p>
       <w:pPr>
-        <w:rPr>
-          <w:rFonts w:ascii="Times New Roman" w:hAnsi="Times New Roman" w:cs="Times New Roman"/>
-          <w:sz w:val="26"/>
-          <w:szCs w:val="26"/>
-        </w:rPr>
-      </w:pPr>
-      <w:r>
-        <w:rPr>
-          <w:rFonts w:ascii="Times New Roman" w:hAnsi="Times New Roman" w:cs="Times New Roman"/>
-          <w:sz w:val="26"/>
-          <w:szCs w:val="26"/>
-        </w:rPr>
-        <w:t>Sau khi xem xong nhấn nút “Thoát”(9) để thoát khỏi giao diện chi tiết</w:t>
-      </w:r>
-    </w:p>
+        <w:pStyle w:val="ListParagraph"/>
+        <w:numPr>
+          <w:ilvl w:val="0"/>
+          <w:numId w:val="4"/>
+        </w:numPr>
+        <w:rPr>
+          <w:rFonts w:ascii="Times New Roman" w:hAnsi="Times New Roman" w:cs="Times New Roman"/>
+          <w:sz w:val="26"/>
+          <w:szCs w:val="26"/>
+        </w:rPr>
+      </w:pPr>
+      <w:r>
+        <w:rPr>
+          <w:rFonts w:ascii="Times New Roman" w:hAnsi="Times New Roman" w:cs="Times New Roman"/>
+          <w:sz w:val="26"/>
+          <w:szCs w:val="26"/>
+        </w:rPr>
+        <w:t>Phần trăm khuyến mãi</w:t>
+      </w:r>
+    </w:p>
+    <w:p>
+      <w:pPr>
+        <w:rPr>
+          <w:rFonts w:ascii="Times New Roman" w:hAnsi="Times New Roman" w:cs="Times New Roman"/>
+          <w:sz w:val="26"/>
+          <w:szCs w:val="26"/>
+        </w:rPr>
+      </w:pPr>
+      <w:r>
+        <w:rPr>
+          <w:rFonts w:ascii="Times New Roman" w:hAnsi="Times New Roman" w:cs="Times New Roman"/>
+          <w:sz w:val="26"/>
+          <w:szCs w:val="26"/>
+        </w:rPr>
+        <w:t>Sau khi xem xong nhấn nút “Thoát”(10) để thoát khỏi giao diện chi tiết</w:t>
+      </w:r>
+    </w:p>
+    <w:p/>
     <w:sectPr>
       <w:pgSz w:w="12240" w:h="15840"/>
       <w:pgMar w:top="1440" w:right="1440" w:bottom="1440" w:left="1440" w:header="720" w:footer="720" w:gutter="0"/>
@@ -1919,6 +1918,7 @@
   <w:style w:type="paragraph" w:default="1" w:styleId="Normal">
     <w:name w:val="Normal"/>
     <w:qFormat/>
+    <w:rsid w:val="00C22B5F"/>
   </w:style>
   <w:style w:type="character" w:default="1" w:styleId="DefaultParagraphFont">
     <w:name w:val="Default Paragraph Font"/>

</xml_diff>